<commit_message>
Change in report and README file
</commit_message>
<xml_diff>
--- a/Report.docx
+++ b/Report.docx
@@ -1,6 +1,6 @@
 
 <file path=word/document.xml><?xml version="1.0" encoding="utf-8"?>
-<w:document xmlns:wpc="http://schemas.microsoft.com/office/word/2010/wordprocessingCanvas" xmlns:cx="http://schemas.microsoft.com/office/drawing/2014/chartex" xmlns:cx1="http://schemas.microsoft.com/office/drawing/2015/9/8/chartex" xmlns:cx2="http://schemas.microsoft.com/office/drawing/2015/10/21/chartex" xmlns:cx3="http://schemas.microsoft.com/office/drawing/2016/5/9/chartex" xmlns:cx4="http://schemas.microsoft.com/office/drawing/2016/5/10/chartex" xmlns:cx5="http://schemas.microsoft.com/office/drawing/2016/5/11/chartex" xmlns:cx6="http://schemas.microsoft.com/office/drawing/2016/5/12/chartex" xmlns:cx7="http://schemas.microsoft.com/office/drawing/2016/5/13/chartex" xmlns:cx8="http://schemas.microsoft.com/office/drawing/2016/5/14/chartex" xmlns:mc="http://schemas.openxmlformats.org/markup-compatibility/2006" xmlns:aink="http://schemas.microsoft.com/office/drawing/2016/ink" xmlns:am3d="http://schemas.microsoft.com/office/drawing/2017/model3d" xmlns:o="urn:schemas-microsoft-com:office:office" xmlns:r="http://schemas.openxmlformats.org/officeDocument/2006/relationships" xmlns:m="http://schemas.openxmlformats.org/officeDocument/2006/math" xmlns:v="urn:schemas-microsoft-com:vml" xmlns:wp14="http://schemas.microsoft.com/office/word/2010/wordprocessingDrawing" xmlns:wp="http://schemas.openxmlformats.org/drawingml/2006/wordprocessingDrawing" xmlns:w10="urn:schemas-microsoft-com:office:word" xmlns:w="http://schemas.openxmlformats.org/wordprocessingml/2006/main" xmlns:w14="http://schemas.microsoft.com/office/word/2010/wordml" xmlns:w15="http://schemas.microsoft.com/office/word/2012/wordml" xmlns:w16cex="http://schemas.microsoft.com/office/word/2018/wordml/cex" xmlns:w16cid="http://schemas.microsoft.com/office/word/2016/wordml/cid" xmlns:w16="http://schemas.microsoft.com/office/word/2018/wordml" xmlns:w16sdtdh="http://schemas.microsoft.com/office/word/2020/wordml/sdtdatahash" xmlns:w16se="http://schemas.microsoft.com/office/word/2015/wordml/symex" xmlns:wpg="http://schemas.microsoft.com/office/word/2010/wordprocessingGroup" xmlns:wpi="http://schemas.microsoft.com/office/word/2010/wordprocessingInk" xmlns:wne="http://schemas.microsoft.com/office/word/2006/wordml" xmlns:wps="http://schemas.microsoft.com/office/word/2010/wordprocessingShape" mc:Ignorable="w14 w15 w16se w16cid w16 w16cex w16sdtdh wp14">
+<w:document xmlns:wpc="http://schemas.microsoft.com/office/word/2010/wordprocessingCanvas" xmlns:cx="http://schemas.microsoft.com/office/drawing/2014/chartex" xmlns:cx1="http://schemas.microsoft.com/office/drawing/2015/9/8/chartex" xmlns:cx2="http://schemas.microsoft.com/office/drawing/2015/10/21/chartex" xmlns:cx3="http://schemas.microsoft.com/office/drawing/2016/5/9/chartex" xmlns:cx4="http://schemas.microsoft.com/office/drawing/2016/5/10/chartex" xmlns:cx5="http://schemas.microsoft.com/office/drawing/2016/5/11/chartex" xmlns:cx6="http://schemas.microsoft.com/office/drawing/2016/5/12/chartex" xmlns:cx7="http://schemas.microsoft.com/office/drawing/2016/5/13/chartex" xmlns:cx8="http://schemas.microsoft.com/office/drawing/2016/5/14/chartex" xmlns:mc="http://schemas.openxmlformats.org/markup-compatibility/2006" xmlns:aink="http://schemas.microsoft.com/office/drawing/2016/ink" xmlns:am3d="http://schemas.microsoft.com/office/drawing/2017/model3d" xmlns:o="urn:schemas-microsoft-com:office:office" xmlns:r="http://schemas.openxmlformats.org/officeDocument/2006/relationships" xmlns:m="http://schemas.openxmlformats.org/officeDocument/2006/math" xmlns:v="urn:schemas-microsoft-com:vml" xmlns:wp14="http://schemas.microsoft.com/office/word/2010/wordprocessingDrawing" xmlns:wp="http://schemas.openxmlformats.org/drawingml/2006/wordprocessingDrawing" xmlns:w10="urn:schemas-microsoft-com:office:word" xmlns:w="http://schemas.openxmlformats.org/wordprocessingml/2006/main" xmlns:w14="http://schemas.microsoft.com/office/word/2010/wordml" xmlns:w15="http://schemas.microsoft.com/office/word/2012/wordml" xmlns:w16cex="http://schemas.microsoft.com/office/word/2018/wordml/cex" xmlns:w16cid="http://schemas.microsoft.com/office/word/2016/wordml/cid" xmlns:w16="http://schemas.microsoft.com/office/word/2018/wordml" xmlns:w16se="http://schemas.microsoft.com/office/word/2015/wordml/symex" xmlns:wpg="http://schemas.microsoft.com/office/word/2010/wordprocessingGroup" xmlns:wpi="http://schemas.microsoft.com/office/word/2010/wordprocessingInk" xmlns:wne="http://schemas.microsoft.com/office/word/2006/wordml" xmlns:wps="http://schemas.microsoft.com/office/word/2010/wordprocessingShape" mc:Ignorable="w14 w15 w16se w16cid w16 w16cex wp14">
   <w:body>
     <w:p>
       <w:pPr>
@@ -47,7 +47,19 @@
         <w:rPr>
           <w:lang w:val="en-US"/>
         </w:rPr>
-        <w:t>evelop an n-node distributed system that implements a vector clock</w:t>
+        <w:t xml:space="preserve">evelop an n-node distributed system that implements a </w:t>
+      </w:r>
+      <w:r>
+        <w:rPr>
+          <w:lang w:val="en-US"/>
+        </w:rPr>
+        <w:t>V</w:t>
+      </w:r>
+      <w:r>
+        <w:rPr>
+          <w:lang w:val="en-US"/>
+        </w:rPr>
+        <w:t>ector clock</w:t>
       </w:r>
     </w:p>
     <w:p>
@@ -92,13 +104,37 @@
         <w:rPr>
           <w:lang w:val="en-US"/>
         </w:rPr>
-        <w:t>Part-1: Implementing distributed system which uses vector clock</w:t>
-      </w:r>
-      <w:r>
-        <w:rPr>
-          <w:lang w:val="en-US"/>
-        </w:rPr>
-        <w:t xml:space="preserve"> and on every message received/send from/to other system prints before and after clock values</w:t>
+        <w:t xml:space="preserve">Part-1: Implementing distributed system which uses </w:t>
+      </w:r>
+      <w:r>
+        <w:rPr>
+          <w:lang w:val="en-US"/>
+        </w:rPr>
+        <w:t xml:space="preserve">a </w:t>
+      </w:r>
+      <w:r>
+        <w:rPr>
+          <w:lang w:val="en-US"/>
+        </w:rPr>
+        <w:t>vector clock</w:t>
+      </w:r>
+      <w:r>
+        <w:rPr>
+          <w:lang w:val="en-US"/>
+        </w:rPr>
+        <w:t xml:space="preserve"> and on every message received/sen</w:t>
+      </w:r>
+      <w:r>
+        <w:rPr>
+          <w:lang w:val="en-US"/>
+        </w:rPr>
+        <w:t>t</w:t>
+      </w:r>
+      <w:r>
+        <w:rPr>
+          <w:lang w:val="en-US"/>
+        </w:rPr>
+        <w:t xml:space="preserve"> from/to other system prints before and after clock values</w:t>
       </w:r>
     </w:p>
     <w:p>
@@ -117,15 +153,28 @@
     </w:p>
     <w:p>
       <w:pPr>
-        <w:rPr>
-          <w:lang w:val="en-US"/>
-        </w:rPr>
-      </w:pPr>
-      <w:r>
-        <w:rPr>
-          <w:lang w:val="en-US"/>
-        </w:rPr>
-        <w:t>In this part there are three scripts, which are:</w:t>
+        <w:ind w:left="360"/>
+        <w:rPr>
+          <w:lang w:val="en-US"/>
+        </w:rPr>
+      </w:pPr>
+      <w:r>
+        <w:rPr>
+          <w:lang w:val="en-US"/>
+        </w:rPr>
+        <w:t>In this part</w:t>
+      </w:r>
+      <w:r>
+        <w:rPr>
+          <w:lang w:val="en-US"/>
+        </w:rPr>
+        <w:t>,</w:t>
+      </w:r>
+      <w:r>
+        <w:rPr>
+          <w:lang w:val="en-US"/>
+        </w:rPr>
+        <w:t xml:space="preserve"> there are three scripts, which are:</w:t>
       </w:r>
     </w:p>
     <w:p>
@@ -135,6 +184,7 @@
           <w:ilvl w:val="0"/>
           <w:numId w:val="2"/>
         </w:numPr>
+        <w:ind w:left="1080"/>
         <w:rPr>
           <w:lang w:val="en-US"/>
         </w:rPr>
@@ -153,6 +203,7 @@
           <w:ilvl w:val="0"/>
           <w:numId w:val="2"/>
         </w:numPr>
+        <w:ind w:left="1080"/>
         <w:rPr>
           <w:lang w:val="en-US"/>
         </w:rPr>
@@ -171,6 +222,7 @@
           <w:ilvl w:val="0"/>
           <w:numId w:val="2"/>
         </w:numPr>
+        <w:ind w:left="1080"/>
         <w:rPr>
           <w:lang w:val="en-US"/>
         </w:rPr>
@@ -194,96 +246,6 @@
           <w:lang w:val="en-US"/>
         </w:rPr>
         <w:t>generic.py</w:t>
-      </w:r>
-    </w:p>
-    <w:p>
-      <w:pPr>
-        <w:rPr>
-          <w:lang w:val="en-US"/>
-        </w:rPr>
-      </w:pPr>
-      <w:r>
-        <w:rPr>
-          <w:lang w:val="en-US"/>
-        </w:rPr>
-        <w:t>Main purpose of this file is to take total number of systems (i.e., NODE_COUNT) from user and then finding that many available ports to create socket servers. By this we are mimicing multiple systems of distributed systems in single machine.</w:t>
-      </w:r>
-    </w:p>
-    <w:p>
-      <w:pPr>
-        <w:rPr>
-          <w:lang w:val="en-US"/>
-        </w:rPr>
-      </w:pPr>
-      <w:r>
-        <w:rPr>
-          <w:lang w:val="en-US"/>
-        </w:rPr>
-        <w:t xml:space="preserve">After finding ports for different systems, it will </w:t>
-      </w:r>
-      <w:r>
-        <w:rPr>
-          <w:lang w:val="en-US"/>
-        </w:rPr>
-        <w:t xml:space="preserve">autometically </w:t>
-      </w:r>
-      <w:r>
-        <w:rPr>
-          <w:lang w:val="en-US"/>
-        </w:rPr>
-        <w:t>spawn separate systems in console mode.</w:t>
-      </w:r>
-    </w:p>
-    <w:p>
-      <w:pPr>
-        <w:pStyle w:val="Heading3"/>
-        <w:rPr>
-          <w:lang w:val="en-US"/>
-        </w:rPr>
-      </w:pPr>
-      <w:r>
-        <w:rPr>
-          <w:lang w:val="en-US"/>
-        </w:rPr>
-        <w:t>node.py</w:t>
-      </w:r>
-    </w:p>
-    <w:p>
-      <w:pPr>
-        <w:rPr>
-          <w:lang w:val="en-US"/>
-        </w:rPr>
-      </w:pPr>
-      <w:r>
-        <w:rPr>
-          <w:lang w:val="en-US"/>
-        </w:rPr>
-        <w:t>This is child system script which will govern how our systems will behave on message receive or send.</w:t>
-      </w:r>
-      <w:r>
-        <w:rPr>
-          <w:lang w:val="en-US"/>
-        </w:rPr>
-        <w:t xml:space="preserve"> This script will be executed by generic.py, But we can also manually </w:t>
-      </w:r>
-      <w:r>
-        <w:rPr>
-          <w:lang w:val="en-US"/>
-        </w:rPr>
-        <w:t>execute it by providing required command line arguments.</w:t>
-      </w:r>
-    </w:p>
-    <w:p>
-      <w:pPr>
-        <w:rPr>
-          <w:lang w:val="en-US"/>
-        </w:rPr>
-      </w:pPr>
-      <w:r>
-        <w:rPr>
-          <w:lang w:val="en-US"/>
-        </w:rPr>
-        <w:t>This will divide whole required functionality of child system in two parts:</w:t>
       </w:r>
     </w:p>
     <w:p>
@@ -301,7 +263,61 @@
         <w:rPr>
           <w:lang w:val="en-US"/>
         </w:rPr>
-        <w:t>Sender</w:t>
+        <w:t>This file</w:t>
+      </w:r>
+      <w:r>
+        <w:rPr>
+          <w:lang w:val="en-US"/>
+        </w:rPr>
+        <w:t>'</w:t>
+      </w:r>
+      <w:r>
+        <w:rPr>
+          <w:lang w:val="en-US"/>
+        </w:rPr>
+        <w:t>s primary purpose is to take the total number of systems (i.e., NODE_COUNT) from the user and then find</w:t>
+      </w:r>
+      <w:r>
+        <w:rPr>
+          <w:lang w:val="en-US"/>
+        </w:rPr>
+        <w:t xml:space="preserve"> many available ports to create socket servers. By this</w:t>
+      </w:r>
+      <w:r>
+        <w:rPr>
+          <w:lang w:val="en-US"/>
+        </w:rPr>
+        <w:t>,</w:t>
+      </w:r>
+      <w:r>
+        <w:rPr>
+          <w:lang w:val="en-US"/>
+        </w:rPr>
+        <w:t xml:space="preserve"> we are mimic</w:t>
+      </w:r>
+      <w:r>
+        <w:rPr>
+          <w:lang w:val="en-US"/>
+        </w:rPr>
+        <w:t>k</w:t>
+      </w:r>
+      <w:r>
+        <w:rPr>
+          <w:lang w:val="en-US"/>
+        </w:rPr>
+        <w:t xml:space="preserve">ing multiple systems of distributed systems in </w:t>
+      </w:r>
+      <w:r>
+        <w:rPr>
+          <w:lang w:val="en-US"/>
+        </w:rPr>
+        <w:t xml:space="preserve">a </w:t>
+      </w:r>
+      <w:r>
+        <w:rPr>
+          <w:lang w:val="en-US"/>
+        </w:rPr>
+        <w:t>single machine.</w:t>
       </w:r>
     </w:p>
     <w:p>
@@ -319,167 +335,7 @@
         <w:rPr>
           <w:lang w:val="en-US"/>
         </w:rPr>
-        <w:t>Receiver</w:t>
-      </w:r>
-    </w:p>
-    <w:p>
-      <w:pPr>
-        <w:rPr>
-          <w:lang w:val="en-US"/>
-        </w:rPr>
-      </w:pPr>
-      <w:r>
-        <w:rPr>
-          <w:lang w:val="en-US"/>
-        </w:rPr>
-        <w:t xml:space="preserve">To </w:t>
-      </w:r>
-      <w:r>
-        <w:rPr>
-          <w:lang w:val="en-US"/>
-        </w:rPr>
-        <w:t>accommodate these tow functionality we have used multithreading concept. Here sender is running on exitable infinite for loop in main thread while receiver is running in saperate thread.</w:t>
-      </w:r>
-    </w:p>
-    <w:p>
-      <w:pPr>
-        <w:rPr>
-          <w:lang w:val="en-US"/>
-        </w:rPr>
-      </w:pPr>
-      <w:r>
-        <w:rPr>
-          <w:lang w:val="en-US"/>
-        </w:rPr>
-        <w:t xml:space="preserve">Main purpose of </w:t>
-      </w:r>
-      <w:r>
-        <w:rPr>
-          <w:b/>
-          <w:bCs/>
-          <w:lang w:val="en-US"/>
-        </w:rPr>
-        <w:t>sender</w:t>
-      </w:r>
-      <w:r>
-        <w:rPr>
-          <w:lang w:val="en-US"/>
-        </w:rPr>
-        <w:t xml:space="preserve"> is to take “message” and “systems id to send message to” </w:t>
-      </w:r>
-      <w:r>
-        <w:rPr>
-          <w:lang w:val="en-US"/>
-        </w:rPr>
-        <w:t>from</w:t>
-      </w:r>
-      <w:r>
-        <w:rPr>
-          <w:lang w:val="en-US"/>
-        </w:rPr>
-        <w:t xml:space="preserve"> user </w:t>
-      </w:r>
-      <w:r>
-        <w:rPr>
-          <w:lang w:val="en-US"/>
-        </w:rPr>
-        <w:t xml:space="preserve">as an </w:t>
-      </w:r>
-      <w:r>
-        <w:rPr>
-          <w:lang w:val="en-US"/>
-        </w:rPr>
-        <w:t>input and then send message to other specified system.</w:t>
-      </w:r>
-    </w:p>
-    <w:p>
-      <w:pPr>
-        <w:rPr>
-          <w:lang w:val="en-US"/>
-        </w:rPr>
-      </w:pPr>
-      <w:r>
-        <w:rPr>
-          <w:lang w:val="en-US"/>
-        </w:rPr>
-        <w:t xml:space="preserve">Main purpose of </w:t>
-      </w:r>
-      <w:r>
-        <w:rPr>
-          <w:b/>
-          <w:bCs/>
-          <w:lang w:val="en-US"/>
-        </w:rPr>
-        <w:t>Receiver</w:t>
-      </w:r>
-      <w:r>
-        <w:rPr>
-          <w:b/>
-          <w:bCs/>
-          <w:lang w:val="en-US"/>
-        </w:rPr>
-        <w:t xml:space="preserve"> </w:t>
-      </w:r>
-      <w:r>
-        <w:rPr>
-          <w:lang w:val="en-US"/>
-        </w:rPr>
-        <w:t>is</w:t>
-      </w:r>
-      <w:r>
-        <w:rPr>
-          <w:lang w:val="en-US"/>
-        </w:rPr>
-        <w:t xml:space="preserve"> to create server using sockets that listens on specified port for any incoming message.</w:t>
-      </w:r>
-    </w:p>
-    <w:p>
-      <w:pPr>
-        <w:pStyle w:val="Heading3"/>
-        <w:rPr>
-          <w:lang w:val="en-US"/>
-        </w:rPr>
-      </w:pPr>
-      <w:r>
-        <w:rPr>
-          <w:lang w:val="en-US"/>
-        </w:rPr>
-        <w:lastRenderedPageBreak/>
-        <w:t>sockets.py</w:t>
-      </w:r>
-    </w:p>
-    <w:p>
-      <w:pPr>
-        <w:rPr>
-          <w:lang w:val="en-US"/>
-        </w:rPr>
-      </w:pPr>
-      <w:r>
-        <w:rPr>
-          <w:lang w:val="en-US"/>
-        </w:rPr>
-        <w:t>This script file consists different helper utility function for node.py file. It have functions to create server for specific port, handle vector clock changes for system and send request to specific port/system with message. Other helper function to print Help message and dummy internal process for system as also included in this file only.</w:t>
-      </w:r>
-    </w:p>
-    <w:p>
-      <w:pPr>
-        <w:rPr>
-          <w:lang w:val="en-US"/>
-        </w:rPr>
-      </w:pPr>
-    </w:p>
-    <w:p>
-      <w:pPr>
-        <w:pStyle w:val="Heading2"/>
-        <w:rPr>
-          <w:lang w:val="en-US"/>
-        </w:rPr>
-      </w:pPr>
-      <w:r>
-        <w:rPr>
-          <w:lang w:val="en-US"/>
-        </w:rPr>
-        <w:t>Learnings</w:t>
+        <w:t>As per requirement, we are assuming the number of nodes in the system is 4. To create more Nodes in the system, you can change the number in constant NODE_COUNT.</w:t>
       </w:r>
     </w:p>
     <w:p>
@@ -497,7 +353,695 @@
         <w:rPr>
           <w:lang w:val="en-US"/>
         </w:rPr>
-        <w:t>How to use sockets to communicate with other systems.</w:t>
+        <w:t xml:space="preserve">After finding ports for different systems, </w:t>
+      </w:r>
+      <w:r>
+        <w:rPr>
+          <w:lang w:val="en-US"/>
+        </w:rPr>
+        <w:t>Program</w:t>
+      </w:r>
+      <w:r>
+        <w:rPr>
+          <w:lang w:val="en-US"/>
+        </w:rPr>
+        <w:t xml:space="preserve"> will </w:t>
+      </w:r>
+      <w:r>
+        <w:rPr>
+          <w:lang w:val="en-US"/>
+        </w:rPr>
+        <w:t>autom</w:t>
+      </w:r>
+      <w:r>
+        <w:rPr>
+          <w:lang w:val="en-US"/>
+        </w:rPr>
+        <w:t>a</w:t>
+      </w:r>
+      <w:r>
+        <w:rPr>
+          <w:lang w:val="en-US"/>
+        </w:rPr>
+        <w:t xml:space="preserve">tically </w:t>
+      </w:r>
+      <w:r>
+        <w:rPr>
+          <w:lang w:val="en-US"/>
+        </w:rPr>
+        <w:t>spawn separate systems in console mode.</w:t>
+      </w:r>
+    </w:p>
+    <w:p>
+      <w:pPr>
+        <w:pStyle w:val="Heading3"/>
+        <w:rPr>
+          <w:lang w:val="en-US"/>
+        </w:rPr>
+      </w:pPr>
+      <w:r>
+        <w:rPr>
+          <w:lang w:val="en-US"/>
+        </w:rPr>
+        <w:t>node.py</w:t>
+      </w:r>
+    </w:p>
+    <w:p>
+      <w:pPr>
+        <w:pStyle w:val="ListParagraph"/>
+        <w:numPr>
+          <w:ilvl w:val="0"/>
+          <w:numId w:val="6"/>
+        </w:numPr>
+        <w:rPr>
+          <w:lang w:val="en-US"/>
+        </w:rPr>
+      </w:pPr>
+      <w:r>
+        <w:rPr>
+          <w:lang w:val="en-US"/>
+        </w:rPr>
+        <w:t>This file</w:t>
+      </w:r>
+      <w:r>
+        <w:rPr>
+          <w:lang w:val="en-US"/>
+        </w:rPr>
+        <w:t xml:space="preserve"> is </w:t>
+      </w:r>
+      <w:r>
+        <w:rPr>
+          <w:lang w:val="en-US"/>
+        </w:rPr>
+        <w:t>a child system script that will govern how our systems will behave on messages received or sent</w:t>
+      </w:r>
+      <w:r>
+        <w:rPr>
+          <w:lang w:val="en-US"/>
+        </w:rPr>
+        <w:t>.</w:t>
+      </w:r>
+      <w:r>
+        <w:rPr>
+          <w:lang w:val="en-US"/>
+        </w:rPr>
+        <w:t xml:space="preserve"> This script will be executed by generic.py, But we can also manually </w:t>
+      </w:r>
+      <w:r>
+        <w:rPr>
+          <w:lang w:val="en-US"/>
+        </w:rPr>
+        <w:t xml:space="preserve">execute it by providing </w:t>
+      </w:r>
+      <w:r>
+        <w:rPr>
+          <w:lang w:val="en-US"/>
+        </w:rPr>
+        <w:t xml:space="preserve">the </w:t>
+      </w:r>
+      <w:r>
+        <w:rPr>
+          <w:lang w:val="en-US"/>
+        </w:rPr>
+        <w:t>required command</w:t>
+      </w:r>
+      <w:r>
+        <w:rPr>
+          <w:lang w:val="en-US"/>
+        </w:rPr>
+        <w:t>-</w:t>
+      </w:r>
+      <w:r>
+        <w:rPr>
+          <w:lang w:val="en-US"/>
+        </w:rPr>
+        <w:t>line arguments.</w:t>
+      </w:r>
+    </w:p>
+    <w:p>
+      <w:pPr>
+        <w:pStyle w:val="ListParagraph"/>
+        <w:numPr>
+          <w:ilvl w:val="0"/>
+          <w:numId w:val="6"/>
+        </w:numPr>
+        <w:rPr>
+          <w:lang w:val="en-US"/>
+        </w:rPr>
+      </w:pPr>
+      <w:r>
+        <w:rPr>
+          <w:lang w:val="en-US"/>
+        </w:rPr>
+        <w:t>It</w:t>
+      </w:r>
+      <w:r>
+        <w:rPr>
+          <w:lang w:val="en-US"/>
+        </w:rPr>
+        <w:t xml:space="preserve"> will divide </w:t>
+      </w:r>
+      <w:r>
+        <w:rPr>
+          <w:lang w:val="en-US"/>
+        </w:rPr>
+        <w:t xml:space="preserve">the </w:t>
+      </w:r>
+      <w:r>
+        <w:rPr>
+          <w:lang w:val="en-US"/>
+        </w:rPr>
+        <w:t xml:space="preserve">whole required functionality of </w:t>
+      </w:r>
+      <w:r>
+        <w:rPr>
+          <w:lang w:val="en-US"/>
+        </w:rPr>
+        <w:t xml:space="preserve">the </w:t>
+      </w:r>
+      <w:r>
+        <w:rPr>
+          <w:lang w:val="en-US"/>
+        </w:rPr>
+        <w:t>child system in</w:t>
+      </w:r>
+      <w:r>
+        <w:rPr>
+          <w:lang w:val="en-US"/>
+        </w:rPr>
+        <w:t>to</w:t>
+      </w:r>
+      <w:r>
+        <w:rPr>
+          <w:lang w:val="en-US"/>
+        </w:rPr>
+        <w:t xml:space="preserve"> two parts:</w:t>
+      </w:r>
+    </w:p>
+    <w:p>
+      <w:pPr>
+        <w:pStyle w:val="ListParagraph"/>
+        <w:numPr>
+          <w:ilvl w:val="1"/>
+          <w:numId w:val="6"/>
+        </w:numPr>
+        <w:rPr>
+          <w:lang w:val="en-US"/>
+        </w:rPr>
+      </w:pPr>
+      <w:r>
+        <w:rPr>
+          <w:lang w:val="en-US"/>
+        </w:rPr>
+        <w:t>Sender</w:t>
+      </w:r>
+    </w:p>
+    <w:p>
+      <w:pPr>
+        <w:pStyle w:val="ListParagraph"/>
+        <w:numPr>
+          <w:ilvl w:val="1"/>
+          <w:numId w:val="6"/>
+        </w:numPr>
+        <w:rPr>
+          <w:lang w:val="en-US"/>
+        </w:rPr>
+      </w:pPr>
+      <w:r>
+        <w:rPr>
+          <w:lang w:val="en-US"/>
+        </w:rPr>
+        <w:t>Receiver</w:t>
+      </w:r>
+    </w:p>
+    <w:p>
+      <w:pPr>
+        <w:pStyle w:val="ListParagraph"/>
+        <w:numPr>
+          <w:ilvl w:val="0"/>
+          <w:numId w:val="6"/>
+        </w:numPr>
+        <w:rPr>
+          <w:lang w:val="en-US"/>
+        </w:rPr>
+      </w:pPr>
+      <w:r>
+        <w:rPr>
+          <w:lang w:val="en-US"/>
+        </w:rPr>
+        <w:t xml:space="preserve">To </w:t>
+      </w:r>
+      <w:r>
+        <w:rPr>
+          <w:lang w:val="en-US"/>
+        </w:rPr>
+        <w:t>accommodate these t</w:t>
+      </w:r>
+      <w:r>
+        <w:rPr>
+          <w:lang w:val="en-US"/>
+        </w:rPr>
+        <w:t>wo</w:t>
+      </w:r>
+      <w:r>
+        <w:rPr>
+          <w:lang w:val="en-US"/>
+        </w:rPr>
+        <w:t xml:space="preserve"> function</w:t>
+      </w:r>
+      <w:r>
+        <w:rPr>
+          <w:lang w:val="en-US"/>
+        </w:rPr>
+        <w:t>s,</w:t>
+      </w:r>
+      <w:r>
+        <w:rPr>
+          <w:lang w:val="en-US"/>
+        </w:rPr>
+        <w:t xml:space="preserve"> we have used </w:t>
+      </w:r>
+      <w:r>
+        <w:rPr>
+          <w:lang w:val="en-US"/>
+        </w:rPr>
+        <w:t xml:space="preserve">the </w:t>
+      </w:r>
+      <w:r>
+        <w:rPr>
+          <w:lang w:val="en-US"/>
+        </w:rPr>
+        <w:t xml:space="preserve">multithreading concept. Here sender is running on </w:t>
+      </w:r>
+      <w:r>
+        <w:rPr>
+          <w:lang w:val="en-US"/>
+        </w:rPr>
+        <w:t xml:space="preserve">an </w:t>
+      </w:r>
+      <w:r>
+        <w:rPr>
+          <w:lang w:val="en-US"/>
+        </w:rPr>
+        <w:t xml:space="preserve">exitable infinite for loop in </w:t>
+      </w:r>
+      <w:r>
+        <w:rPr>
+          <w:lang w:val="en-US"/>
+        </w:rPr>
+        <w:t xml:space="preserve">the </w:t>
+      </w:r>
+      <w:r>
+        <w:rPr>
+          <w:lang w:val="en-US"/>
+        </w:rPr>
+        <w:t xml:space="preserve">main thread while </w:t>
+      </w:r>
+      <w:r>
+        <w:rPr>
+          <w:lang w:val="en-US"/>
+        </w:rPr>
+        <w:t>the R</w:t>
+      </w:r>
+      <w:r>
+        <w:rPr>
+          <w:lang w:val="en-US"/>
+        </w:rPr>
+        <w:t xml:space="preserve">eceiver is running in </w:t>
+      </w:r>
+      <w:r>
+        <w:rPr>
+          <w:lang w:val="en-US"/>
+        </w:rPr>
+        <w:t xml:space="preserve">a </w:t>
+      </w:r>
+      <w:r>
+        <w:rPr>
+          <w:lang w:val="en-US"/>
+        </w:rPr>
+        <w:t>s</w:t>
+      </w:r>
+      <w:r>
+        <w:rPr>
+          <w:lang w:val="en-US"/>
+        </w:rPr>
+        <w:t>epa</w:t>
+      </w:r>
+      <w:r>
+        <w:rPr>
+          <w:lang w:val="en-US"/>
+        </w:rPr>
+        <w:t>rate thread.</w:t>
+      </w:r>
+    </w:p>
+    <w:p>
+      <w:pPr>
+        <w:pStyle w:val="ListParagraph"/>
+        <w:numPr>
+          <w:ilvl w:val="0"/>
+          <w:numId w:val="6"/>
+        </w:numPr>
+        <w:rPr>
+          <w:lang w:val="en-US"/>
+        </w:rPr>
+      </w:pPr>
+      <w:r>
+        <w:rPr>
+          <w:lang w:val="en-US"/>
+        </w:rPr>
+        <w:t>The primary</w:t>
+      </w:r>
+      <w:r>
+        <w:rPr>
+          <w:lang w:val="en-US"/>
+        </w:rPr>
+        <w:t xml:space="preserve"> purpose of </w:t>
+      </w:r>
+      <w:r>
+        <w:rPr>
+          <w:lang w:val="en-US"/>
+        </w:rPr>
+        <w:t xml:space="preserve">the </w:t>
+      </w:r>
+      <w:r>
+        <w:rPr>
+          <w:b/>
+          <w:bCs/>
+          <w:lang w:val="en-US"/>
+        </w:rPr>
+        <w:t>sender</w:t>
+      </w:r>
+      <w:r>
+        <w:rPr>
+          <w:lang w:val="en-US"/>
+        </w:rPr>
+        <w:t xml:space="preserve"> is to take </w:t>
+      </w:r>
+      <w:r>
+        <w:rPr>
+          <w:lang w:val="en-US"/>
+        </w:rPr>
+        <w:t>"</w:t>
+      </w:r>
+      <w:r>
+        <w:rPr>
+          <w:lang w:val="en-US"/>
+        </w:rPr>
+        <w:t>message</w:t>
+      </w:r>
+      <w:r>
+        <w:rPr>
+          <w:lang w:val="en-US"/>
+        </w:rPr>
+        <w:t>"</w:t>
+      </w:r>
+      <w:r>
+        <w:rPr>
+          <w:lang w:val="en-US"/>
+        </w:rPr>
+        <w:t xml:space="preserve"> and </w:t>
+      </w:r>
+      <w:r>
+        <w:rPr>
+          <w:lang w:val="en-US"/>
+        </w:rPr>
+        <w:t>"</w:t>
+      </w:r>
+      <w:r>
+        <w:rPr>
+          <w:lang w:val="en-US"/>
+        </w:rPr>
+        <w:t>systems id to send message to</w:t>
+      </w:r>
+      <w:r>
+        <w:rPr>
+          <w:lang w:val="en-US"/>
+        </w:rPr>
+        <w:t>"</w:t>
+      </w:r>
+      <w:r>
+        <w:rPr>
+          <w:lang w:val="en-US"/>
+        </w:rPr>
+        <w:t xml:space="preserve"> </w:t>
+      </w:r>
+      <w:r>
+        <w:rPr>
+          <w:lang w:val="en-US"/>
+        </w:rPr>
+        <w:t>from</w:t>
+      </w:r>
+      <w:r>
+        <w:rPr>
+          <w:lang w:val="en-US"/>
+        </w:rPr>
+        <w:t xml:space="preserve"> </w:t>
+      </w:r>
+      <w:r>
+        <w:rPr>
+          <w:lang w:val="en-US"/>
+        </w:rPr>
+        <w:t xml:space="preserve">the </w:t>
+      </w:r>
+      <w:r>
+        <w:rPr>
+          <w:lang w:val="en-US"/>
+        </w:rPr>
+        <w:t xml:space="preserve">user </w:t>
+      </w:r>
+      <w:r>
+        <w:rPr>
+          <w:lang w:val="en-US"/>
+        </w:rPr>
+        <w:t xml:space="preserve">as an </w:t>
+      </w:r>
+      <w:r>
+        <w:rPr>
+          <w:lang w:val="en-US"/>
+        </w:rPr>
+        <w:t xml:space="preserve">input and then send </w:t>
+      </w:r>
+      <w:r>
+        <w:rPr>
+          <w:lang w:val="en-US"/>
+        </w:rPr>
+        <w:t xml:space="preserve">the </w:t>
+      </w:r>
+      <w:r>
+        <w:rPr>
+          <w:lang w:val="en-US"/>
+        </w:rPr>
+        <w:t xml:space="preserve">message to </w:t>
+      </w:r>
+      <w:r>
+        <w:rPr>
+          <w:lang w:val="en-US"/>
+        </w:rPr>
+        <w:t>an</w:t>
+      </w:r>
+      <w:r>
+        <w:rPr>
+          <w:lang w:val="en-US"/>
+        </w:rPr>
+        <w:t>other specified system.</w:t>
+      </w:r>
+    </w:p>
+    <w:p>
+      <w:pPr>
+        <w:pStyle w:val="ListParagraph"/>
+        <w:numPr>
+          <w:ilvl w:val="0"/>
+          <w:numId w:val="6"/>
+        </w:numPr>
+        <w:rPr>
+          <w:lang w:val="en-US"/>
+        </w:rPr>
+      </w:pPr>
+      <w:r>
+        <w:rPr>
+          <w:lang w:val="en-US"/>
+        </w:rPr>
+        <w:t>The Receiver's primary purpose is to create a</w:t>
+      </w:r>
+      <w:r>
+        <w:rPr>
+          <w:lang w:val="en-US"/>
+        </w:rPr>
+        <w:t xml:space="preserve"> server using sockets that listens </w:t>
+      </w:r>
+      <w:r>
+        <w:rPr>
+          <w:lang w:val="en-US"/>
+        </w:rPr>
+        <w:t>to</w:t>
+      </w:r>
+      <w:r>
+        <w:rPr>
+          <w:lang w:val="en-US"/>
+        </w:rPr>
+        <w:t xml:space="preserve"> </w:t>
+      </w:r>
+      <w:r>
+        <w:rPr>
+          <w:lang w:val="en-US"/>
+        </w:rPr>
+        <w:t xml:space="preserve">a </w:t>
+      </w:r>
+      <w:r>
+        <w:rPr>
+          <w:lang w:val="en-US"/>
+        </w:rPr>
+        <w:t>specified port for any incoming message.</w:t>
+      </w:r>
+    </w:p>
+    <w:p>
+      <w:pPr>
+        <w:pStyle w:val="Heading3"/>
+        <w:rPr>
+          <w:lang w:val="en-US"/>
+        </w:rPr>
+      </w:pPr>
+      <w:r>
+        <w:rPr>
+          <w:lang w:val="en-US"/>
+        </w:rPr>
+        <w:lastRenderedPageBreak/>
+        <w:t>sockets.py</w:t>
+      </w:r>
+    </w:p>
+    <w:p>
+      <w:pPr>
+        <w:pStyle w:val="ListParagraph"/>
+        <w:numPr>
+          <w:ilvl w:val="0"/>
+          <w:numId w:val="7"/>
+        </w:numPr>
+        <w:rPr>
+          <w:lang w:val="en-US"/>
+        </w:rPr>
+      </w:pPr>
+      <w:r>
+        <w:rPr>
+          <w:lang w:val="en-US"/>
+        </w:rPr>
+        <w:t xml:space="preserve">This script file consists </w:t>
+      </w:r>
+      <w:r>
+        <w:rPr>
+          <w:lang w:val="en-US"/>
+        </w:rPr>
+        <w:t xml:space="preserve">of </w:t>
+      </w:r>
+      <w:r>
+        <w:rPr>
+          <w:lang w:val="en-US"/>
+        </w:rPr>
+        <w:t>different helper utility function</w:t>
+      </w:r>
+      <w:r>
+        <w:rPr>
+          <w:lang w:val="en-US"/>
+        </w:rPr>
+        <w:t>s</w:t>
+      </w:r>
+      <w:r>
+        <w:rPr>
+          <w:lang w:val="en-US"/>
+        </w:rPr>
+        <w:t xml:space="preserve"> for </w:t>
+      </w:r>
+      <w:r>
+        <w:rPr>
+          <w:lang w:val="en-US"/>
+        </w:rPr>
+        <w:t xml:space="preserve">the </w:t>
+      </w:r>
+      <w:r>
+        <w:rPr>
+          <w:lang w:val="en-US"/>
+        </w:rPr>
+        <w:t>node.py file. It ha</w:t>
+      </w:r>
+      <w:r>
+        <w:rPr>
+          <w:lang w:val="en-US"/>
+        </w:rPr>
+        <w:t>s</w:t>
+      </w:r>
+      <w:r>
+        <w:rPr>
+          <w:lang w:val="en-US"/>
+        </w:rPr>
+        <w:t xml:space="preserve"> functions to create </w:t>
+      </w:r>
+      <w:r>
+        <w:rPr>
+          <w:lang w:val="en-US"/>
+        </w:rPr>
+        <w:t xml:space="preserve">a </w:t>
+      </w:r>
+      <w:r>
+        <w:rPr>
+          <w:lang w:val="en-US"/>
+        </w:rPr>
+        <w:t xml:space="preserve">server for </w:t>
+      </w:r>
+      <w:r>
+        <w:rPr>
+          <w:lang w:val="en-US"/>
+        </w:rPr>
+        <w:t>a specific port, handle vector clock changes for the system and send requests to a specific port/system with a</w:t>
+      </w:r>
+      <w:r>
+        <w:rPr>
+          <w:lang w:val="en-US"/>
+        </w:rPr>
+        <w:t xml:space="preserve"> message. </w:t>
+      </w:r>
+      <w:r>
+        <w:rPr>
+          <w:lang w:val="en-US"/>
+        </w:rPr>
+        <w:t>Another</w:t>
+      </w:r>
+      <w:r>
+        <w:rPr>
+          <w:lang w:val="en-US"/>
+        </w:rPr>
+        <w:t xml:space="preserve"> helper function</w:t>
+      </w:r>
+      <w:r>
+        <w:rPr>
+          <w:lang w:val="en-US"/>
+        </w:rPr>
+        <w:t xml:space="preserve"> to print a Help message and a dummy internal process for the system is also included in this file</w:t>
+      </w:r>
+      <w:r>
+        <w:rPr>
+          <w:lang w:val="en-US"/>
+        </w:rPr>
+        <w:t>.</w:t>
+      </w:r>
+    </w:p>
+    <w:p>
+      <w:pPr>
+        <w:rPr>
+          <w:lang w:val="en-US"/>
+        </w:rPr>
+      </w:pPr>
+    </w:p>
+    <w:p>
+      <w:pPr>
+        <w:pStyle w:val="Heading2"/>
+        <w:rPr>
+          <w:lang w:val="en-US"/>
+        </w:rPr>
+      </w:pPr>
+      <w:r>
+        <w:rPr>
+          <w:lang w:val="en-US"/>
+        </w:rPr>
+        <w:t>Learnings</w:t>
       </w:r>
     </w:p>
     <w:p>
@@ -515,7 +1059,37 @@
         <w:rPr>
           <w:lang w:val="en-US"/>
         </w:rPr>
-        <w:t>How Vector Clock in distributed system works and how to implement it.</w:t>
+        <w:t>How to use sockets to communicate with other systems.</w:t>
+      </w:r>
+    </w:p>
+    <w:p>
+      <w:pPr>
+        <w:pStyle w:val="ListParagraph"/>
+        <w:numPr>
+          <w:ilvl w:val="0"/>
+          <w:numId w:val="1"/>
+        </w:numPr>
+        <w:rPr>
+          <w:lang w:val="en-US"/>
+        </w:rPr>
+      </w:pPr>
+      <w:r>
+        <w:rPr>
+          <w:lang w:val="en-US"/>
+        </w:rPr>
+        <w:t xml:space="preserve">How Vector Clock in </w:t>
+      </w:r>
+      <w:r>
+        <w:rPr>
+          <w:lang w:val="en-US"/>
+        </w:rPr>
+        <w:t xml:space="preserve">the </w:t>
+      </w:r>
+      <w:r>
+        <w:rPr>
+          <w:lang w:val="en-US"/>
+        </w:rPr>
+        <w:t>distributed system works and how to implement it.</w:t>
       </w:r>
     </w:p>
     <w:p>
@@ -536,32 +1110,39 @@
         <w:rPr>
           <w:lang w:val="en-US"/>
         </w:rPr>
-        <w:t>Dificulties encountered</w:t>
-      </w:r>
-    </w:p>
-    <w:p>
-      <w:pPr>
-        <w:rPr>
-          <w:lang w:val="en-US"/>
-        </w:rPr>
-      </w:pPr>
-      <w:r>
-        <w:rPr>
-          <w:lang w:val="en-US"/>
-        </w:rPr>
-        <w:t xml:space="preserve">We were initially using below </w:t>
-      </w:r>
-      <w:r>
-        <w:rPr>
-          <w:lang w:val="en-US"/>
-        </w:rPr>
-        <w:t>steps</w:t>
-      </w:r>
-      <w:r>
-        <w:rPr>
-          <w:lang w:val="en-US"/>
-        </w:rPr>
-        <w:t xml:space="preserve"> to find out if port is available to use or not</w:t>
+        <w:t>Di</w:t>
+      </w:r>
+      <w:r>
+        <w:rPr>
+          <w:lang w:val="en-US"/>
+        </w:rPr>
+        <w:t>f</w:t>
+      </w:r>
+      <w:r>
+        <w:rPr>
+          <w:lang w:val="en-US"/>
+        </w:rPr>
+        <w:t>ficulties encountered</w:t>
+      </w:r>
+    </w:p>
+    <w:p>
+      <w:pPr>
+        <w:ind w:left="360"/>
+        <w:rPr>
+          <w:lang w:val="en-US"/>
+        </w:rPr>
+      </w:pPr>
+      <w:r>
+        <w:rPr>
+          <w:lang w:val="en-US"/>
+        </w:rPr>
+        <w:t xml:space="preserve">We </w:t>
+      </w:r>
+      <w:r>
+        <w:rPr>
+          <w:lang w:val="en-US"/>
+        </w:rPr>
+        <w:t>initially used the steps below to determine whether the port is available</w:t>
       </w:r>
       <w:r>
         <w:rPr>
@@ -577,6 +1158,7 @@
           <w:ilvl w:val="0"/>
           <w:numId w:val="4"/>
         </w:numPr>
+        <w:ind w:left="1080"/>
         <w:rPr>
           <w:lang w:val="en-US"/>
         </w:rPr>
@@ -595,6 +1177,7 @@
           <w:ilvl w:val="0"/>
           <w:numId w:val="4"/>
         </w:numPr>
+        <w:ind w:left="1080"/>
         <w:rPr>
           <w:lang w:val="en-US"/>
         </w:rPr>
@@ -620,6 +1203,7 @@
           <w:ilvl w:val="0"/>
           <w:numId w:val="4"/>
         </w:numPr>
+        <w:ind w:left="1080"/>
         <w:rPr>
           <w:lang w:val="en-US"/>
         </w:rPr>
@@ -638,42 +1222,129 @@
           <w:ilvl w:val="0"/>
           <w:numId w:val="4"/>
         </w:numPr>
-        <w:rPr>
-          <w:lang w:val="en-US"/>
-        </w:rPr>
-      </w:pPr>
-      <w:r>
-        <w:rPr>
-          <w:lang w:val="en-US"/>
-        </w:rPr>
-        <w:t>Otherwise choose next port and repeat steps 1-4</w:t>
+        <w:ind w:left="1080"/>
+        <w:rPr>
+          <w:lang w:val="en-US"/>
+        </w:rPr>
+      </w:pPr>
+      <w:r>
+        <w:rPr>
+          <w:lang w:val="en-US"/>
+        </w:rPr>
+        <w:t>Otherwise</w:t>
+      </w:r>
+      <w:r>
+        <w:rPr>
+          <w:lang w:val="en-US"/>
+        </w:rPr>
+        <w:t>,</w:t>
+      </w:r>
+      <w:r>
+        <w:rPr>
+          <w:lang w:val="en-US"/>
+        </w:rPr>
+        <w:t xml:space="preserve"> choose </w:t>
+      </w:r>
+      <w:r>
+        <w:rPr>
+          <w:lang w:val="en-US"/>
+        </w:rPr>
+        <w:t xml:space="preserve">the </w:t>
+      </w:r>
+      <w:r>
+        <w:rPr>
+          <w:lang w:val="en-US"/>
+        </w:rPr>
+        <w:t>next port and repeat steps 1-4</w:t>
       </w:r>
     </w:p>
     <w:bookmarkEnd w:id="0"/>
     <w:p>
       <w:pPr>
-        <w:rPr>
-          <w:lang w:val="en-US"/>
-        </w:rPr>
-      </w:pPr>
-      <w:r>
-        <w:rPr>
-          <w:lang w:val="en-US"/>
-        </w:rPr>
-        <w:t>But, this method was time consuming in a way that it was taking 2-3 seconds on each cycle from steps 1-4. This was clearly not optimized solution.</w:t>
-      </w:r>
-    </w:p>
-    <w:p>
-      <w:pPr>
-        <w:rPr>
-          <w:lang w:val="en-US"/>
-        </w:rPr>
-      </w:pPr>
-      <w:r>
-        <w:rPr>
-          <w:lang w:val="en-US"/>
-        </w:rPr>
-        <w:t>To optimize it then we used below steps.</w:t>
+        <w:ind w:left="360"/>
+        <w:rPr>
+          <w:lang w:val="en-US"/>
+        </w:rPr>
+      </w:pPr>
+      <w:r>
+        <w:rPr>
+          <w:lang w:val="en-US"/>
+        </w:rPr>
+        <w:t>But, this method was time</w:t>
+      </w:r>
+      <w:r>
+        <w:rPr>
+          <w:lang w:val="en-US"/>
+        </w:rPr>
+        <w:t>-consuming in that it took</w:t>
+      </w:r>
+      <w:r>
+        <w:rPr>
+          <w:lang w:val="en-US"/>
+        </w:rPr>
+        <w:t xml:space="preserve"> 2-3 seconds on each cycle from steps 1-4. </w:t>
+      </w:r>
+      <w:r>
+        <w:rPr>
+          <w:lang w:val="en-US"/>
+        </w:rPr>
+        <w:t>It</w:t>
+      </w:r>
+      <w:r>
+        <w:rPr>
+          <w:lang w:val="en-US"/>
+        </w:rPr>
+        <w:t xml:space="preserve"> was not </w:t>
+      </w:r>
+      <w:r>
+        <w:rPr>
+          <w:lang w:val="en-US"/>
+        </w:rPr>
+        <w:t xml:space="preserve">an </w:t>
+      </w:r>
+      <w:r>
+        <w:rPr>
+          <w:lang w:val="en-US"/>
+        </w:rPr>
+        <w:t>optimized solution.</w:t>
+      </w:r>
+    </w:p>
+    <w:p>
+      <w:pPr>
+        <w:ind w:left="360"/>
+        <w:rPr>
+          <w:lang w:val="en-US"/>
+        </w:rPr>
+      </w:pPr>
+      <w:r>
+        <w:rPr>
+          <w:lang w:val="en-US"/>
+        </w:rPr>
+        <w:t>To optimize it then</w:t>
+      </w:r>
+      <w:r>
+        <w:rPr>
+          <w:lang w:val="en-US"/>
+        </w:rPr>
+        <w:t>,</w:t>
+      </w:r>
+      <w:r>
+        <w:rPr>
+          <w:lang w:val="en-US"/>
+        </w:rPr>
+        <w:t xml:space="preserve"> we used </w:t>
+      </w:r>
+      <w:r>
+        <w:rPr>
+          <w:lang w:val="en-US"/>
+        </w:rPr>
+        <w:t xml:space="preserve">the </w:t>
+      </w:r>
+      <w:r>
+        <w:rPr>
+          <w:lang w:val="en-US"/>
+        </w:rPr>
+        <w:t>below steps.</w:t>
       </w:r>
     </w:p>
     <w:p>
@@ -683,6 +1354,7 @@
           <w:ilvl w:val="0"/>
           <w:numId w:val="5"/>
         </w:numPr>
+        <w:ind w:left="1080"/>
         <w:rPr>
           <w:lang w:val="en-US"/>
         </w:rPr>
@@ -701,15 +1373,28 @@
           <w:ilvl w:val="0"/>
           <w:numId w:val="5"/>
         </w:numPr>
-        <w:rPr>
-          <w:lang w:val="en-US"/>
-        </w:rPr>
-      </w:pPr>
-      <w:r>
-        <w:rPr>
-          <w:lang w:val="en-US"/>
-        </w:rPr>
-        <w:t>Try to bind socket with that port (as a listener/server)</w:t>
+        <w:ind w:left="1080"/>
+        <w:rPr>
+          <w:lang w:val="en-US"/>
+        </w:rPr>
+      </w:pPr>
+      <w:r>
+        <w:rPr>
+          <w:lang w:val="en-US"/>
+        </w:rPr>
+        <w:t xml:space="preserve">Try to bind </w:t>
+      </w:r>
+      <w:r>
+        <w:rPr>
+          <w:lang w:val="en-US"/>
+        </w:rPr>
+        <w:t xml:space="preserve">the </w:t>
+      </w:r>
+      <w:r>
+        <w:rPr>
+          <w:lang w:val="en-US"/>
+        </w:rPr>
+        <w:t>socket with that port (as a listener/server)</w:t>
       </w:r>
     </w:p>
     <w:p>
@@ -719,6 +1404,7 @@
           <w:ilvl w:val="0"/>
           <w:numId w:val="5"/>
         </w:numPr>
+        <w:ind w:left="1080"/>
         <w:rPr>
           <w:lang w:val="en-US"/>
         </w:rPr>
@@ -737,28 +1423,108 @@
           <w:ilvl w:val="0"/>
           <w:numId w:val="5"/>
         </w:numPr>
-        <w:rPr>
-          <w:lang w:val="en-US"/>
-        </w:rPr>
-      </w:pPr>
-      <w:r>
-        <w:rPr>
-          <w:lang w:val="en-US"/>
-        </w:rPr>
-        <w:t>Otherwise choose next port and repeat steps 1-4</w:t>
-      </w:r>
-    </w:p>
-    <w:p>
-      <w:pPr>
-        <w:rPr>
-          <w:lang w:val="en-US"/>
-        </w:rPr>
-      </w:pPr>
-      <w:r>
-        <w:rPr>
-          <w:lang w:val="en-US"/>
-        </w:rPr>
-        <w:t>This reduced port finding time from 2-3 seconds per port to negligible time for whole list!</w:t>
+        <w:ind w:left="1080"/>
+        <w:rPr>
+          <w:lang w:val="en-US"/>
+        </w:rPr>
+      </w:pPr>
+      <w:r>
+        <w:rPr>
+          <w:lang w:val="en-US"/>
+        </w:rPr>
+        <w:t>Otherwise</w:t>
+      </w:r>
+      <w:r>
+        <w:rPr>
+          <w:lang w:val="en-US"/>
+        </w:rPr>
+        <w:t>,</w:t>
+      </w:r>
+      <w:r>
+        <w:rPr>
+          <w:lang w:val="en-US"/>
+        </w:rPr>
+        <w:t xml:space="preserve"> choose </w:t>
+      </w:r>
+      <w:r>
+        <w:rPr>
+          <w:lang w:val="en-US"/>
+        </w:rPr>
+        <w:t xml:space="preserve">the </w:t>
+      </w:r>
+      <w:r>
+        <w:rPr>
+          <w:lang w:val="en-US"/>
+        </w:rPr>
+        <w:t>next port and repeat steps 1-4</w:t>
+      </w:r>
+    </w:p>
+    <w:p>
+      <w:pPr>
+        <w:ind w:left="360"/>
+        <w:rPr>
+          <w:lang w:val="en-US"/>
+        </w:rPr>
+      </w:pPr>
+      <w:r>
+        <w:rPr>
+          <w:lang w:val="en-US"/>
+        </w:rPr>
+        <w:t>It</w:t>
+      </w:r>
+      <w:r>
+        <w:rPr>
+          <w:lang w:val="en-US"/>
+        </w:rPr>
+        <w:t xml:space="preserve"> reduced </w:t>
+      </w:r>
+      <w:r>
+        <w:rPr>
+          <w:lang w:val="en-US"/>
+        </w:rPr>
+        <w:t xml:space="preserve">the </w:t>
+      </w:r>
+      <w:r>
+        <w:rPr>
+          <w:lang w:val="en-US"/>
+        </w:rPr>
+        <w:t>finding time</w:t>
+      </w:r>
+      <w:r>
+        <w:rPr>
+          <w:lang w:val="en-US"/>
+        </w:rPr>
+        <w:t xml:space="preserve"> of available ports</w:t>
+      </w:r>
+      <w:r>
+        <w:rPr>
+          <w:lang w:val="en-US"/>
+        </w:rPr>
+        <w:t xml:space="preserve"> from 2-3 seconds per port to </w:t>
+      </w:r>
+      <w:r>
+        <w:rPr>
+          <w:lang w:val="en-US"/>
+        </w:rPr>
+        <w:t>litt</w:t>
+      </w:r>
+      <w:r>
+        <w:rPr>
+          <w:lang w:val="en-US"/>
+        </w:rPr>
+        <w:t xml:space="preserve">le time for </w:t>
+      </w:r>
+      <w:r>
+        <w:rPr>
+          <w:lang w:val="en-US"/>
+        </w:rPr>
+        <w:t xml:space="preserve">the </w:t>
+      </w:r>
+      <w:r>
+        <w:rPr>
+          <w:lang w:val="en-US"/>
+        </w:rPr>
+        <w:t>whole list!</w:t>
       </w:r>
     </w:p>
     <w:p>
@@ -784,15 +1550,22 @@
     </w:p>
     <w:p>
       <w:pPr>
-        <w:rPr>
-          <w:lang w:val="en-US"/>
-        </w:rPr>
-      </w:pPr>
-      <w:r>
-        <w:rPr>
-          <w:lang w:val="en-US"/>
-        </w:rPr>
-        <w:t>Whole project was</w:t>
+        <w:ind w:firstLine="720"/>
+        <w:rPr>
+          <w:lang w:val="en-US"/>
+        </w:rPr>
+      </w:pPr>
+      <w:r>
+        <w:rPr>
+          <w:lang w:val="en-US"/>
+        </w:rPr>
+        <w:t>The w</w:t>
+      </w:r>
+      <w:r>
+        <w:rPr>
+          <w:lang w:val="en-US"/>
+        </w:rPr>
+        <w:t>hole project was</w:t>
       </w:r>
       <w:r>
         <w:rPr>
@@ -804,19 +1577,103 @@
         <w:rPr>
           <w:lang w:val="en-US"/>
         </w:rPr>
-        <w:t>project is written in one directory in different files as mentioned above</w:t>
-      </w:r>
-      <w:r>
-        <w:rPr>
-          <w:lang w:val="en-US"/>
-        </w:rPr>
-        <w:t xml:space="preserve">. README file can be found in the </w:t>
-      </w:r>
-      <w:r>
-        <w:rPr>
-          <w:lang w:val="en-US"/>
-        </w:rPr>
-        <w:t>same directory.</w:t>
+        <w:t xml:space="preserve">the </w:t>
+      </w:r>
+      <w:r>
+        <w:rPr>
+          <w:lang w:val="en-US"/>
+        </w:rPr>
+        <w:t>project is</w:t>
+      </w:r>
+      <w:r>
+        <w:rPr>
+          <w:lang w:val="en-US"/>
+        </w:rPr>
+        <w:t xml:space="preserve"> </w:t>
+      </w:r>
+      <w:r>
+        <w:rPr>
+          <w:lang w:val="en-US"/>
+        </w:rPr>
+        <w:t xml:space="preserve">in </w:t>
+      </w:r>
+      <w:r>
+        <w:rPr>
+          <w:lang w:val="en-US"/>
+        </w:rPr>
+        <w:t>the source_code directory</w:t>
+      </w:r>
+      <w:r>
+        <w:rPr>
+          <w:lang w:val="en-US"/>
+        </w:rPr>
+        <w:t xml:space="preserve"> </w:t>
+      </w:r>
+      <w:r>
+        <w:rPr>
+          <w:lang w:val="en-US"/>
+        </w:rPr>
+        <w:t>and</w:t>
+      </w:r>
+      <w:r>
+        <w:rPr>
+          <w:lang w:val="en-US"/>
+        </w:rPr>
+        <w:t xml:space="preserve"> </w:t>
+      </w:r>
+      <w:r>
+        <w:rPr>
+          <w:lang w:val="en-US"/>
+        </w:rPr>
+        <w:t xml:space="preserve">distributed in </w:t>
+      </w:r>
+      <w:r>
+        <w:rPr>
+          <w:lang w:val="en-US"/>
+        </w:rPr>
+        <w:t>different files as mentioned above</w:t>
+      </w:r>
+      <w:r>
+        <w:rPr>
+          <w:lang w:val="en-US"/>
+        </w:rPr>
+        <w:t xml:space="preserve">. README file </w:t>
+      </w:r>
+      <w:r>
+        <w:rPr>
+          <w:lang w:val="en-US"/>
+        </w:rPr>
+        <w:t xml:space="preserve">is </w:t>
+      </w:r>
+      <w:r>
+        <w:rPr>
+          <w:lang w:val="en-US"/>
+        </w:rPr>
+        <w:t xml:space="preserve">in the </w:t>
+      </w:r>
+      <w:r>
+        <w:rPr>
+          <w:lang w:val="en-US"/>
+        </w:rPr>
+        <w:t>same</w:t>
+      </w:r>
+      <w:r>
+        <w:rPr>
+          <w:lang w:val="en-US"/>
+        </w:rPr>
+        <w:t xml:space="preserve"> project</w:t>
+      </w:r>
+      <w:r>
+        <w:rPr>
+          <w:lang w:val="en-US"/>
+        </w:rPr>
+        <w:t xml:space="preserve"> directory</w:t>
+      </w:r>
+      <w:r>
+        <w:rPr>
+          <w:lang w:val="en-US"/>
+        </w:rPr>
+        <w:t>.</w:t>
       </w:r>
     </w:p>
     <w:sectPr>
@@ -830,7 +1687,7 @@
 </file>
 
 <file path=word/numbering.xml><?xml version="1.0" encoding="utf-8"?>
-<w:numbering xmlns:wpc="http://schemas.microsoft.com/office/word/2010/wordprocessingCanvas" xmlns:cx="http://schemas.microsoft.com/office/drawing/2014/chartex" xmlns:cx1="http://schemas.microsoft.com/office/drawing/2015/9/8/chartex" xmlns:cx2="http://schemas.microsoft.com/office/drawing/2015/10/21/chartex" xmlns:cx3="http://schemas.microsoft.com/office/drawing/2016/5/9/chartex" xmlns:cx4="http://schemas.microsoft.com/office/drawing/2016/5/10/chartex" xmlns:cx5="http://schemas.microsoft.com/office/drawing/2016/5/11/chartex" xmlns:cx6="http://schemas.microsoft.com/office/drawing/2016/5/12/chartex" xmlns:cx7="http://schemas.microsoft.com/office/drawing/2016/5/13/chartex" xmlns:cx8="http://schemas.microsoft.com/office/drawing/2016/5/14/chartex" xmlns:mc="http://schemas.openxmlformats.org/markup-compatibility/2006" xmlns:aink="http://schemas.microsoft.com/office/drawing/2016/ink" xmlns:am3d="http://schemas.microsoft.com/office/drawing/2017/model3d" xmlns:o="urn:schemas-microsoft-com:office:office" xmlns:r="http://schemas.openxmlformats.org/officeDocument/2006/relationships" xmlns:m="http://schemas.openxmlformats.org/officeDocument/2006/math" xmlns:v="urn:schemas-microsoft-com:vml" xmlns:wp14="http://schemas.microsoft.com/office/word/2010/wordprocessingDrawing" xmlns:wp="http://schemas.openxmlformats.org/drawingml/2006/wordprocessingDrawing" xmlns:w10="urn:schemas-microsoft-com:office:word" xmlns:w="http://schemas.openxmlformats.org/wordprocessingml/2006/main" xmlns:w14="http://schemas.microsoft.com/office/word/2010/wordml" xmlns:w15="http://schemas.microsoft.com/office/word/2012/wordml" xmlns:w16cex="http://schemas.microsoft.com/office/word/2018/wordml/cex" xmlns:w16cid="http://schemas.microsoft.com/office/word/2016/wordml/cid" xmlns:w16="http://schemas.microsoft.com/office/word/2018/wordml" xmlns:w16sdtdh="http://schemas.microsoft.com/office/word/2020/wordml/sdtdatahash" xmlns:w16se="http://schemas.microsoft.com/office/word/2015/wordml/symex" xmlns:wpg="http://schemas.microsoft.com/office/word/2010/wordprocessingGroup" xmlns:wpi="http://schemas.microsoft.com/office/word/2010/wordprocessingInk" xmlns:wne="http://schemas.microsoft.com/office/word/2006/wordml" xmlns:wps="http://schemas.microsoft.com/office/word/2010/wordprocessingShape" mc:Ignorable="w14 w15 w16se w16cid w16 w16cex w16sdtdh wp14">
+<w:numbering xmlns:wpc="http://schemas.microsoft.com/office/word/2010/wordprocessingCanvas" xmlns:cx="http://schemas.microsoft.com/office/drawing/2014/chartex" xmlns:cx1="http://schemas.microsoft.com/office/drawing/2015/9/8/chartex" xmlns:cx2="http://schemas.microsoft.com/office/drawing/2015/10/21/chartex" xmlns:cx3="http://schemas.microsoft.com/office/drawing/2016/5/9/chartex" xmlns:cx4="http://schemas.microsoft.com/office/drawing/2016/5/10/chartex" xmlns:cx5="http://schemas.microsoft.com/office/drawing/2016/5/11/chartex" xmlns:cx6="http://schemas.microsoft.com/office/drawing/2016/5/12/chartex" xmlns:cx7="http://schemas.microsoft.com/office/drawing/2016/5/13/chartex" xmlns:cx8="http://schemas.microsoft.com/office/drawing/2016/5/14/chartex" xmlns:mc="http://schemas.openxmlformats.org/markup-compatibility/2006" xmlns:aink="http://schemas.microsoft.com/office/drawing/2016/ink" xmlns:am3d="http://schemas.microsoft.com/office/drawing/2017/model3d" xmlns:o="urn:schemas-microsoft-com:office:office" xmlns:r="http://schemas.openxmlformats.org/officeDocument/2006/relationships" xmlns:m="http://schemas.openxmlformats.org/officeDocument/2006/math" xmlns:v="urn:schemas-microsoft-com:vml" xmlns:wp14="http://schemas.microsoft.com/office/word/2010/wordprocessingDrawing" xmlns:wp="http://schemas.openxmlformats.org/drawingml/2006/wordprocessingDrawing" xmlns:w10="urn:schemas-microsoft-com:office:word" xmlns:w="http://schemas.openxmlformats.org/wordprocessingml/2006/main" xmlns:w14="http://schemas.microsoft.com/office/word/2010/wordml" xmlns:w15="http://schemas.microsoft.com/office/word/2012/wordml" xmlns:w16cex="http://schemas.microsoft.com/office/word/2018/wordml/cex" xmlns:w16cid="http://schemas.microsoft.com/office/word/2016/wordml/cid" xmlns:w16="http://schemas.microsoft.com/office/word/2018/wordml" xmlns:w16se="http://schemas.microsoft.com/office/word/2015/wordml/symex" xmlns:wpg="http://schemas.microsoft.com/office/word/2010/wordprocessingGroup" xmlns:wpi="http://schemas.microsoft.com/office/word/2010/wordprocessingInk" xmlns:wne="http://schemas.microsoft.com/office/word/2006/wordml" xmlns:wps="http://schemas.microsoft.com/office/word/2010/wordprocessingShape" mc:Ignorable="w14 w15 w16se w16cid w16 w16cex wp14">
   <w:abstractNum w:abstractNumId="0" w15:restartNumberingAfterBreak="0">
     <w:nsid w:val="0A6912D4"/>
     <w:multiLevelType w:val="hybridMultilevel"/>
@@ -1031,6 +1888,232 @@
     </w:lvl>
   </w:abstractNum>
   <w:abstractNum w:abstractNumId="2" w15:restartNumberingAfterBreak="0">
+    <w:nsid w:val="177C1E81"/>
+    <w:multiLevelType w:val="hybridMultilevel"/>
+    <w:tmpl w:val="03F2D4F8"/>
+    <w:lvl w:ilvl="0" w:tplc="40090001">
+      <w:start w:val="1"/>
+      <w:numFmt w:val="bullet"/>
+      <w:lvlText w:val=""/>
+      <w:lvlJc w:val="left"/>
+      <w:pPr>
+        <w:ind w:left="720" w:hanging="360"/>
+      </w:pPr>
+      <w:rPr>
+        <w:rFonts w:ascii="Symbol" w:hAnsi="Symbol" w:hint="default"/>
+      </w:rPr>
+    </w:lvl>
+    <w:lvl w:ilvl="1" w:tplc="40090003">
+      <w:start w:val="1"/>
+      <w:numFmt w:val="bullet"/>
+      <w:lvlText w:val="o"/>
+      <w:lvlJc w:val="left"/>
+      <w:pPr>
+        <w:ind w:left="1440" w:hanging="360"/>
+      </w:pPr>
+      <w:rPr>
+        <w:rFonts w:ascii="Courier New" w:hAnsi="Courier New" w:cs="Courier New" w:hint="default"/>
+      </w:rPr>
+    </w:lvl>
+    <w:lvl w:ilvl="2" w:tplc="40090005">
+      <w:start w:val="1"/>
+      <w:numFmt w:val="bullet"/>
+      <w:lvlText w:val=""/>
+      <w:lvlJc w:val="left"/>
+      <w:pPr>
+        <w:ind w:left="2160" w:hanging="360"/>
+      </w:pPr>
+      <w:rPr>
+        <w:rFonts w:ascii="Wingdings" w:hAnsi="Wingdings" w:hint="default"/>
+      </w:rPr>
+    </w:lvl>
+    <w:lvl w:ilvl="3" w:tplc="40090001" w:tentative="1">
+      <w:start w:val="1"/>
+      <w:numFmt w:val="bullet"/>
+      <w:lvlText w:val=""/>
+      <w:lvlJc w:val="left"/>
+      <w:pPr>
+        <w:ind w:left="2880" w:hanging="360"/>
+      </w:pPr>
+      <w:rPr>
+        <w:rFonts w:ascii="Symbol" w:hAnsi="Symbol" w:hint="default"/>
+      </w:rPr>
+    </w:lvl>
+    <w:lvl w:ilvl="4" w:tplc="40090003" w:tentative="1">
+      <w:start w:val="1"/>
+      <w:numFmt w:val="bullet"/>
+      <w:lvlText w:val="o"/>
+      <w:lvlJc w:val="left"/>
+      <w:pPr>
+        <w:ind w:left="3600" w:hanging="360"/>
+      </w:pPr>
+      <w:rPr>
+        <w:rFonts w:ascii="Courier New" w:hAnsi="Courier New" w:cs="Courier New" w:hint="default"/>
+      </w:rPr>
+    </w:lvl>
+    <w:lvl w:ilvl="5" w:tplc="40090005" w:tentative="1">
+      <w:start w:val="1"/>
+      <w:numFmt w:val="bullet"/>
+      <w:lvlText w:val=""/>
+      <w:lvlJc w:val="left"/>
+      <w:pPr>
+        <w:ind w:left="4320" w:hanging="360"/>
+      </w:pPr>
+      <w:rPr>
+        <w:rFonts w:ascii="Wingdings" w:hAnsi="Wingdings" w:hint="default"/>
+      </w:rPr>
+    </w:lvl>
+    <w:lvl w:ilvl="6" w:tplc="40090001" w:tentative="1">
+      <w:start w:val="1"/>
+      <w:numFmt w:val="bullet"/>
+      <w:lvlText w:val=""/>
+      <w:lvlJc w:val="left"/>
+      <w:pPr>
+        <w:ind w:left="5040" w:hanging="360"/>
+      </w:pPr>
+      <w:rPr>
+        <w:rFonts w:ascii="Symbol" w:hAnsi="Symbol" w:hint="default"/>
+      </w:rPr>
+    </w:lvl>
+    <w:lvl w:ilvl="7" w:tplc="40090003" w:tentative="1">
+      <w:start w:val="1"/>
+      <w:numFmt w:val="bullet"/>
+      <w:lvlText w:val="o"/>
+      <w:lvlJc w:val="left"/>
+      <w:pPr>
+        <w:ind w:left="5760" w:hanging="360"/>
+      </w:pPr>
+      <w:rPr>
+        <w:rFonts w:ascii="Courier New" w:hAnsi="Courier New" w:cs="Courier New" w:hint="default"/>
+      </w:rPr>
+    </w:lvl>
+    <w:lvl w:ilvl="8" w:tplc="40090005" w:tentative="1">
+      <w:start w:val="1"/>
+      <w:numFmt w:val="bullet"/>
+      <w:lvlText w:val=""/>
+      <w:lvlJc w:val="left"/>
+      <w:pPr>
+        <w:ind w:left="6480" w:hanging="360"/>
+      </w:pPr>
+      <w:rPr>
+        <w:rFonts w:ascii="Wingdings" w:hAnsi="Wingdings" w:hint="default"/>
+      </w:rPr>
+    </w:lvl>
+  </w:abstractNum>
+  <w:abstractNum w:abstractNumId="3" w15:restartNumberingAfterBreak="0">
+    <w:nsid w:val="17B52106"/>
+    <w:multiLevelType w:val="hybridMultilevel"/>
+    <w:tmpl w:val="2DFC7E02"/>
+    <w:lvl w:ilvl="0" w:tplc="40090001">
+      <w:start w:val="1"/>
+      <w:numFmt w:val="bullet"/>
+      <w:lvlText w:val=""/>
+      <w:lvlJc w:val="left"/>
+      <w:pPr>
+        <w:ind w:left="1440" w:hanging="360"/>
+      </w:pPr>
+      <w:rPr>
+        <w:rFonts w:ascii="Symbol" w:hAnsi="Symbol" w:hint="default"/>
+      </w:rPr>
+    </w:lvl>
+    <w:lvl w:ilvl="1" w:tplc="40090003" w:tentative="1">
+      <w:start w:val="1"/>
+      <w:numFmt w:val="bullet"/>
+      <w:lvlText w:val="o"/>
+      <w:lvlJc w:val="left"/>
+      <w:pPr>
+        <w:ind w:left="2160" w:hanging="360"/>
+      </w:pPr>
+      <w:rPr>
+        <w:rFonts w:ascii="Courier New" w:hAnsi="Courier New" w:cs="Courier New" w:hint="default"/>
+      </w:rPr>
+    </w:lvl>
+    <w:lvl w:ilvl="2" w:tplc="40090005" w:tentative="1">
+      <w:start w:val="1"/>
+      <w:numFmt w:val="bullet"/>
+      <w:lvlText w:val=""/>
+      <w:lvlJc w:val="left"/>
+      <w:pPr>
+        <w:ind w:left="2880" w:hanging="360"/>
+      </w:pPr>
+      <w:rPr>
+        <w:rFonts w:ascii="Wingdings" w:hAnsi="Wingdings" w:hint="default"/>
+      </w:rPr>
+    </w:lvl>
+    <w:lvl w:ilvl="3" w:tplc="40090001" w:tentative="1">
+      <w:start w:val="1"/>
+      <w:numFmt w:val="bullet"/>
+      <w:lvlText w:val=""/>
+      <w:lvlJc w:val="left"/>
+      <w:pPr>
+        <w:ind w:left="3600" w:hanging="360"/>
+      </w:pPr>
+      <w:rPr>
+        <w:rFonts w:ascii="Symbol" w:hAnsi="Symbol" w:hint="default"/>
+      </w:rPr>
+    </w:lvl>
+    <w:lvl w:ilvl="4" w:tplc="40090003" w:tentative="1">
+      <w:start w:val="1"/>
+      <w:numFmt w:val="bullet"/>
+      <w:lvlText w:val="o"/>
+      <w:lvlJc w:val="left"/>
+      <w:pPr>
+        <w:ind w:left="4320" w:hanging="360"/>
+      </w:pPr>
+      <w:rPr>
+        <w:rFonts w:ascii="Courier New" w:hAnsi="Courier New" w:cs="Courier New" w:hint="default"/>
+      </w:rPr>
+    </w:lvl>
+    <w:lvl w:ilvl="5" w:tplc="40090005" w:tentative="1">
+      <w:start w:val="1"/>
+      <w:numFmt w:val="bullet"/>
+      <w:lvlText w:val=""/>
+      <w:lvlJc w:val="left"/>
+      <w:pPr>
+        <w:ind w:left="5040" w:hanging="360"/>
+      </w:pPr>
+      <w:rPr>
+        <w:rFonts w:ascii="Wingdings" w:hAnsi="Wingdings" w:hint="default"/>
+      </w:rPr>
+    </w:lvl>
+    <w:lvl w:ilvl="6" w:tplc="40090001" w:tentative="1">
+      <w:start w:val="1"/>
+      <w:numFmt w:val="bullet"/>
+      <w:lvlText w:val=""/>
+      <w:lvlJc w:val="left"/>
+      <w:pPr>
+        <w:ind w:left="5760" w:hanging="360"/>
+      </w:pPr>
+      <w:rPr>
+        <w:rFonts w:ascii="Symbol" w:hAnsi="Symbol" w:hint="default"/>
+      </w:rPr>
+    </w:lvl>
+    <w:lvl w:ilvl="7" w:tplc="40090003" w:tentative="1">
+      <w:start w:val="1"/>
+      <w:numFmt w:val="bullet"/>
+      <w:lvlText w:val="o"/>
+      <w:lvlJc w:val="left"/>
+      <w:pPr>
+        <w:ind w:left="6480" w:hanging="360"/>
+      </w:pPr>
+      <w:rPr>
+        <w:rFonts w:ascii="Courier New" w:hAnsi="Courier New" w:cs="Courier New" w:hint="default"/>
+      </w:rPr>
+    </w:lvl>
+    <w:lvl w:ilvl="8" w:tplc="40090005" w:tentative="1">
+      <w:start w:val="1"/>
+      <w:numFmt w:val="bullet"/>
+      <w:lvlText w:val=""/>
+      <w:lvlJc w:val="left"/>
+      <w:pPr>
+        <w:ind w:left="7200" w:hanging="360"/>
+      </w:pPr>
+      <w:rPr>
+        <w:rFonts w:ascii="Wingdings" w:hAnsi="Wingdings" w:hint="default"/>
+      </w:rPr>
+    </w:lvl>
+  </w:abstractNum>
+  <w:abstractNum w:abstractNumId="4" w15:restartNumberingAfterBreak="0">
     <w:nsid w:val="1A112739"/>
     <w:multiLevelType w:val="hybridMultilevel"/>
     <w:tmpl w:val="98FED210"/>
@@ -1119,7 +2202,7 @@
       </w:pPr>
     </w:lvl>
   </w:abstractNum>
-  <w:abstractNum w:abstractNumId="3" w15:restartNumberingAfterBreak="0">
+  <w:abstractNum w:abstractNumId="5" w15:restartNumberingAfterBreak="0">
     <w:nsid w:val="1C2B4770"/>
     <w:multiLevelType w:val="hybridMultilevel"/>
     <w:tmpl w:val="F56CF93C"/>
@@ -1208,10 +2291,10 @@
       </w:pPr>
     </w:lvl>
   </w:abstractNum>
-  <w:abstractNum w:abstractNumId="4" w15:restartNumberingAfterBreak="0">
+  <w:abstractNum w:abstractNumId="6" w15:restartNumberingAfterBreak="0">
     <w:nsid w:val="6DB46C80"/>
     <w:multiLevelType w:val="hybridMultilevel"/>
-    <w:tmpl w:val="68B69532"/>
+    <w:tmpl w:val="FCC6F494"/>
     <w:lvl w:ilvl="0" w:tplc="40090001">
       <w:start w:val="1"/>
       <w:numFmt w:val="bullet"/>
@@ -1322,10 +2405,10 @@
     </w:lvl>
   </w:abstractNum>
   <w:num w:numId="1">
-    <w:abstractNumId w:val="4"/>
+    <w:abstractNumId w:val="6"/>
   </w:num>
   <w:num w:numId="2">
-    <w:abstractNumId w:val="2"/>
+    <w:abstractNumId w:val="4"/>
   </w:num>
   <w:num w:numId="3">
     <w:abstractNumId w:val="0"/>
@@ -1334,13 +2417,19 @@
     <w:abstractNumId w:val="1"/>
   </w:num>
   <w:num w:numId="5">
+    <w:abstractNumId w:val="5"/>
+  </w:num>
+  <w:num w:numId="6">
+    <w:abstractNumId w:val="2"/>
+  </w:num>
+  <w:num w:numId="7">
     <w:abstractNumId w:val="3"/>
   </w:num>
 </w:numbering>
 </file>
 
 <file path=word/styles.xml><?xml version="1.0" encoding="utf-8"?>
-<w:styles xmlns:mc="http://schemas.openxmlformats.org/markup-compatibility/2006" xmlns:r="http://schemas.openxmlformats.org/officeDocument/2006/relationships" xmlns:w="http://schemas.openxmlformats.org/wordprocessingml/2006/main" xmlns:w14="http://schemas.microsoft.com/office/word/2010/wordml" xmlns:w15="http://schemas.microsoft.com/office/word/2012/wordml" xmlns:w16cex="http://schemas.microsoft.com/office/word/2018/wordml/cex" xmlns:w16cid="http://schemas.microsoft.com/office/word/2016/wordml/cid" xmlns:w16="http://schemas.microsoft.com/office/word/2018/wordml" xmlns:w16sdtdh="http://schemas.microsoft.com/office/word/2020/wordml/sdtdatahash" xmlns:w16se="http://schemas.microsoft.com/office/word/2015/wordml/symex" mc:Ignorable="w14 w15 w16se w16cid w16 w16cex w16sdtdh">
+<w:styles xmlns:mc="http://schemas.openxmlformats.org/markup-compatibility/2006" xmlns:r="http://schemas.openxmlformats.org/officeDocument/2006/relationships" xmlns:w="http://schemas.openxmlformats.org/wordprocessingml/2006/main" xmlns:w14="http://schemas.microsoft.com/office/word/2010/wordml" xmlns:w15="http://schemas.microsoft.com/office/word/2012/wordml" xmlns:w16cex="http://schemas.microsoft.com/office/word/2018/wordml/cex" xmlns:w16cid="http://schemas.microsoft.com/office/word/2016/wordml/cid" xmlns:w16="http://schemas.microsoft.com/office/word/2018/wordml" xmlns:w16se="http://schemas.microsoft.com/office/word/2015/wordml/symex" mc:Ignorable="w14 w15 w16se w16cid w16 w16cex">
   <w:docDefaults>
     <w:rPrDefault>
       <w:rPr>

</xml_diff>